<commit_message>
Changes to be committed: 	modified:   "java\345\237\272\347\241\200\350\257\255\350\250\200\347\211\271\346\200\247/10.String\347\261\273/String\347\261\273\347\211\271\347\202\271\345\210\206\346\236\220.docx" 	new file:   "java\351\253\230\347\272\247\350\257\255\350\250\200\347\211\271\346\200\247/6.Java\345\237\272\347\241\200\347\261\273\345\272\223.docx"
</commit_message>
<xml_diff>
--- a/java基础语言特性/10.String类/String类特点分析.docx
+++ b/java基础语言特性/10.String类/String类特点分析.docx
@@ -1127,7 +1127,26 @@
           <w:sz w:val="28"/>
           <w:szCs w:val="36"/>
         </w:rPr>
-        <w:t xml:space="preserve">           ·静态常量池：指的时程序（*.class） 在加载的时候会自动将此程序中保存的字符串、普通的常量、类和方法的信息等全部进行分配；</w:t>
+        <w:t xml:space="preserve">           ·静态常量池：指的</w:t>
+      </w:r>
+      <w:r>
+        <w:rPr>
+          <w:rFonts w:hint="eastAsia"/>
+          <w:sz w:val="28"/>
+          <w:szCs w:val="36"/>
+          <w:lang w:val="en-US" w:eastAsia="zh-CN"/>
+        </w:rPr>
+        <w:t>是</w:t>
+      </w:r>
+      <w:bookmarkStart w:id="0" w:name="_GoBack"/>
+      <w:bookmarkEnd w:id="0"/>
+      <w:r>
+        <w:rPr>
+          <w:rFonts w:hint="eastAsia"/>
+          <w:sz w:val="28"/>
+          <w:szCs w:val="36"/>
+        </w:rPr>
+        <w:t>程序（*.class） 在加载的时候会自动将此程序中保存的字符串、普通的常量、类和方法的信息等全部进行分配；</w:t>
       </w:r>
     </w:p>
     <w:p>
@@ -1180,7 +1199,9 @@
         </w:tblBorders>
         <w:tblLayout w:type="autofit"/>
         <w:tblCellMar>
+          <w:top w:w="0" w:type="dxa"/>
           <w:left w:w="108" w:type="dxa"/>
+          <w:bottom w:w="0" w:type="dxa"/>
           <w:right w:w="108" w:type="dxa"/>
         </w:tblCellMar>
       </w:tblPr>
@@ -1198,7 +1219,9 @@
             <w:insideV w:val="single" w:color="auto" w:sz="4" w:space="0"/>
           </w:tblBorders>
           <w:tblCellMar>
+            <w:top w:w="0" w:type="dxa"/>
             <w:left w:w="108" w:type="dxa"/>
+            <w:bottom w:w="0" w:type="dxa"/>
             <w:right w:w="108" w:type="dxa"/>
           </w:tblCellMar>
         </w:tblPrEx>
@@ -1422,7 +1445,9 @@
         </w:tblBorders>
         <w:tblLayout w:type="autofit"/>
         <w:tblCellMar>
+          <w:top w:w="0" w:type="dxa"/>
           <w:left w:w="108" w:type="dxa"/>
+          <w:bottom w:w="0" w:type="dxa"/>
           <w:right w:w="108" w:type="dxa"/>
         </w:tblCellMar>
       </w:tblPr>
@@ -1440,7 +1465,9 @@
             <w:insideV w:val="single" w:color="auto" w:sz="4" w:space="0"/>
           </w:tblBorders>
           <w:tblCellMar>
+            <w:top w:w="0" w:type="dxa"/>
             <w:left w:w="108" w:type="dxa"/>
+            <w:bottom w:w="0" w:type="dxa"/>
             <w:right w:w="108" w:type="dxa"/>
           </w:tblCellMar>
         </w:tblPrEx>
@@ -1746,7 +1773,9 @@
         </w:tblBorders>
         <w:tblLayout w:type="autofit"/>
         <w:tblCellMar>
+          <w:top w:w="0" w:type="dxa"/>
           <w:left w:w="108" w:type="dxa"/>
+          <w:bottom w:w="0" w:type="dxa"/>
           <w:right w:w="108" w:type="dxa"/>
         </w:tblCellMar>
       </w:tblPr>
@@ -1763,6 +1792,12 @@
             <w:insideH w:val="single" w:color="auto" w:sz="4" w:space="0"/>
             <w:insideV w:val="single" w:color="auto" w:sz="4" w:space="0"/>
           </w:tblBorders>
+          <w:tblCellMar>
+            <w:top w:w="0" w:type="dxa"/>
+            <w:left w:w="108" w:type="dxa"/>
+            <w:bottom w:w="0" w:type="dxa"/>
+            <w:right w:w="108" w:type="dxa"/>
+          </w:tblCellMar>
         </w:tblPrEx>
         <w:tc>
           <w:tcPr>
@@ -2080,7 +2115,9 @@
         </w:tblBorders>
         <w:tblLayout w:type="autofit"/>
         <w:tblCellMar>
+          <w:top w:w="0" w:type="dxa"/>
           <w:left w:w="108" w:type="dxa"/>
+          <w:bottom w:w="0" w:type="dxa"/>
           <w:right w:w="108" w:type="dxa"/>
         </w:tblCellMar>
       </w:tblPr>
@@ -2098,7 +2135,9 @@
             <w:insideV w:val="single" w:color="auto" w:sz="4" w:space="0"/>
           </w:tblBorders>
           <w:tblCellMar>
+            <w:top w:w="0" w:type="dxa"/>
             <w:left w:w="108" w:type="dxa"/>
+            <w:bottom w:w="0" w:type="dxa"/>
             <w:right w:w="108" w:type="dxa"/>
           </w:tblCellMar>
         </w:tblPrEx>
@@ -2417,8 +2456,6 @@
         </w:rPr>
         <w:t xml:space="preserve">            ·String args[] : 字符串的数组，可以实现程序启动参数的接收。</w:t>
       </w:r>
-      <w:bookmarkStart w:id="0" w:name="_GoBack"/>
-      <w:bookmarkEnd w:id="0"/>
     </w:p>
     <w:p>
       <w:pPr>
@@ -2993,7 +3030,7 @@
     <w:lsdException w:unhideWhenUsed="0" w:uiPriority="0" w:semiHidden="0" w:name="HTML Code"/>
     <w:lsdException w:unhideWhenUsed="0" w:uiPriority="0" w:semiHidden="0" w:name="HTML Definition"/>
     <w:lsdException w:unhideWhenUsed="0" w:uiPriority="0" w:semiHidden="0" w:name="HTML Keyboard"/>
-    <w:lsdException w:unhideWhenUsed="0" w:uiPriority="0" w:semiHidden="0" w:name="HTML Preformatted"/>
+    <w:lsdException w:qFormat="1" w:unhideWhenUsed="0" w:uiPriority="0" w:semiHidden="0" w:name="HTML Preformatted"/>
     <w:lsdException w:unhideWhenUsed="0" w:uiPriority="0" w:semiHidden="0" w:name="HTML Sample"/>
     <w:lsdException w:unhideWhenUsed="0" w:uiPriority="0" w:semiHidden="0" w:name="HTML Typewriter"/>
     <w:lsdException w:unhideWhenUsed="0" w:uiPriority="0" w:semiHidden="0" w:name="HTML Variable"/>
@@ -3042,7 +3079,7 @@
     <w:lsdException w:unhideWhenUsed="0" w:uiPriority="0" w:semiHidden="0" w:name="Table Web 2"/>
     <w:lsdException w:unhideWhenUsed="0" w:uiPriority="0" w:semiHidden="0" w:name="Table Web 3"/>
     <w:lsdException w:unhideWhenUsed="0" w:uiPriority="0" w:semiHidden="0" w:name="Balloon Text"/>
-    <w:lsdException w:unhideWhenUsed="0" w:uiPriority="0" w:semiHidden="0" w:name="Table Grid"/>
+    <w:lsdException w:qFormat="1" w:unhideWhenUsed="0" w:uiPriority="0" w:semiHidden="0" w:name="Table Grid"/>
     <w:lsdException w:unhideWhenUsed="0" w:uiPriority="0" w:semiHidden="0" w:name="Table Theme"/>
     <w:lsdException w:unhideWhenUsed="0" w:uiPriority="60" w:semiHidden="0" w:name="Light Shading"/>
     <w:lsdException w:unhideWhenUsed="0" w:uiPriority="61" w:semiHidden="0" w:name="Light List"/>
@@ -3181,6 +3218,7 @@
   <w:style w:type="paragraph" w:styleId="2">
     <w:name w:val="HTML Preformatted"/>
     <w:basedOn w:val="1"/>
+    <w:qFormat/>
     <w:uiPriority w:val="0"/>
     <w:pPr>
       <w:tabs>
@@ -3214,6 +3252,7 @@
   <w:style w:type="table" w:styleId="4">
     <w:name w:val="Table Grid"/>
     <w:basedOn w:val="3"/>
+    <w:qFormat/>
     <w:uiPriority w:val="0"/>
     <w:pPr>
       <w:widowControl w:val="0"/>

</xml_diff>